<commit_message>
Corrige erros de portugues
</commit_message>
<xml_diff>
--- a/docs/Requisitos/Requisitos.DOCX
+++ b/docs/Requisitos/Requisitos.DOCX
@@ -169,14 +169,7 @@
           <w:sz w:val="24"/>
           <w:szCs w:val="24"/>
         </w:rPr>
-        <w:t>autenticação</w:t>
-      </w:r>
-      <w:r>
-        <w:rPr>
-          <w:sz w:val="24"/>
-          <w:szCs w:val="24"/>
-        </w:rPr>
-        <w:t xml:space="preserve"> de usuários</w:t>
+        <w:t>autenticação de usuários</w:t>
       </w:r>
       <w:r>
         <w:rPr>
@@ -572,7 +565,21 @@
           <w:sz w:val="24"/>
           <w:szCs w:val="24"/>
         </w:rPr>
-        <w:t>Caso o valor total pago seja inferior ao valor total do empréstimo com os juros, o sistema deve redirecionar o usuário para a tela de novo empréstimo, com o valor faltante, nome do cliente e valor dos juros preenchidos.</w:t>
+        <w:t xml:space="preserve">Caso o valor total pago seja inferior ao valor total do empréstimo com os juros, o sistema deve redirecionar o usuário para a tela de novo empréstimo, com o valor </w:t>
+      </w:r>
+      <w:r>
+        <w:rPr>
+          <w:sz w:val="24"/>
+          <w:szCs w:val="24"/>
+        </w:rPr>
+        <w:t>restante</w:t>
+      </w:r>
+      <w:r>
+        <w:rPr>
+          <w:sz w:val="24"/>
+          <w:szCs w:val="24"/>
+        </w:rPr>
+        <w:t>, nome do cliente e valor dos juros preenchidos.</w:t>
       </w:r>
     </w:p>
     <w:p>
@@ -616,16 +623,7 @@
           <w:sz w:val="24"/>
           <w:szCs w:val="24"/>
         </w:rPr>
-        <w:t>–</w:t>
-      </w:r>
-      <w:r>
-        <w:rPr>
-          <w:b/>
-          <w:bCs/>
-          <w:sz w:val="24"/>
-          <w:szCs w:val="24"/>
-        </w:rPr>
-        <w:t xml:space="preserve"> </w:t>
+        <w:t xml:space="preserve">– </w:t>
       </w:r>
       <w:r>
         <w:rPr>
@@ -779,7 +777,7 @@
           <w:szCs w:val="32"/>
         </w:rPr>
         <w:lastRenderedPageBreak/>
-        <w:t xml:space="preserve">Requisitos </w:t>
+        <w:t xml:space="preserve">Requisitos Não </w:t>
       </w:r>
       <w:r>
         <w:rPr>
@@ -788,7 +786,7 @@
           <w:sz w:val="32"/>
           <w:szCs w:val="32"/>
         </w:rPr>
-        <w:t xml:space="preserve">Não </w:t>
+        <w:t>F</w:t>
       </w:r>
       <w:r>
         <w:rPr>
@@ -797,26 +795,17 @@
           <w:sz w:val="32"/>
           <w:szCs w:val="32"/>
         </w:rPr>
-        <w:t>F</w:t>
-      </w:r>
-      <w:r>
+        <w:t>uncionais</w:t>
+      </w:r>
+    </w:p>
+    <w:p>
+      <w:pPr>
         <w:rPr>
           <w:b/>
           <w:bCs/>
           <w:sz w:val="32"/>
           <w:szCs w:val="32"/>
         </w:rPr>
-        <w:t>uncionais</w:t>
-      </w:r>
-    </w:p>
-    <w:p>
-      <w:pPr>
-        <w:rPr>
-          <w:b/>
-          <w:bCs/>
-          <w:sz w:val="32"/>
-          <w:szCs w:val="32"/>
-        </w:rPr>
       </w:pPr>
     </w:p>
     <w:p>
@@ -874,6 +863,7 @@
         <w:rPr>
           <w:sz w:val="24"/>
           <w:szCs w:val="24"/>
+          <w:u w:val="single"/>
         </w:rPr>
       </w:pPr>
       <w:r>
@@ -906,7 +896,21 @@
           <w:sz w:val="24"/>
           <w:szCs w:val="24"/>
         </w:rPr>
-        <w:t>Os usuários devem possuir uma senha de tamanho maior ou igual a 8 caracteres e menos ou igual a 16 caracteres.</w:t>
+        <w:t xml:space="preserve">Os usuários devem possuir uma senha de tamanho maior ou igual a 8 caracteres e </w:t>
+      </w:r>
+      <w:r>
+        <w:rPr>
+          <w:sz w:val="24"/>
+          <w:szCs w:val="24"/>
+        </w:rPr>
+        <w:t>menor</w:t>
+      </w:r>
+      <w:r>
+        <w:rPr>
+          <w:sz w:val="24"/>
+          <w:szCs w:val="24"/>
+        </w:rPr>
+        <w:t xml:space="preserve"> ou igual a 16 caracteres.</w:t>
       </w:r>
     </w:p>
     <w:p>
@@ -1812,6 +1816,7 @@
   <w:style w:type="character" w:default="1" w:styleId="Fontepargpadro">
     <w:name w:val="Default Paragraph Font"/>
     <w:uiPriority w:val="1"/>
+    <w:semiHidden/>
     <w:unhideWhenUsed/>
   </w:style>
   <w:style w:type="table" w:default="1" w:styleId="Tabelanormal">

</xml_diff>

<commit_message>
Corrige mais erros de portugues
</commit_message>
<xml_diff>
--- a/docs/Requisitos/Requisitos.DOCX
+++ b/docs/Requisitos/Requisitos.DOCX
@@ -965,7 +965,21 @@
           <w:sz w:val="24"/>
           <w:szCs w:val="24"/>
         </w:rPr>
-        <w:t xml:space="preserve"> O usuário deverá se autenticar novamente a cada 6 horas</w:t>
+        <w:t xml:space="preserve"> O usuário </w:t>
+      </w:r>
+      <w:r>
+        <w:rPr>
+          <w:sz w:val="24"/>
+          <w:szCs w:val="24"/>
+        </w:rPr>
+        <w:t>deve</w:t>
+      </w:r>
+      <w:r>
+        <w:rPr>
+          <w:sz w:val="24"/>
+          <w:szCs w:val="24"/>
+        </w:rPr>
+        <w:t xml:space="preserve"> se autenticar novamente a cada 6 horas</w:t>
       </w:r>
     </w:p>
     <w:p>
@@ -1087,7 +1101,21 @@
           <w:sz w:val="24"/>
           <w:szCs w:val="24"/>
         </w:rPr>
-        <w:t>O sistema deverá ser desenvolvido na plataforma .NET, em sua última versão (.NET 5)</w:t>
+        <w:t xml:space="preserve">O sistema </w:t>
+      </w:r>
+      <w:r>
+        <w:rPr>
+          <w:sz w:val="24"/>
+          <w:szCs w:val="24"/>
+        </w:rPr>
+        <w:t>deve</w:t>
+      </w:r>
+      <w:r>
+        <w:rPr>
+          <w:sz w:val="24"/>
+          <w:szCs w:val="24"/>
+        </w:rPr>
+        <w:t xml:space="preserve"> ser desenvolvido na plataforma .NET, em sua última versão (.NET 5)</w:t>
       </w:r>
       <w:r>
         <w:rPr>
@@ -1155,7 +1183,21 @@
           <w:sz w:val="24"/>
           <w:szCs w:val="24"/>
         </w:rPr>
-        <w:t xml:space="preserve"> O sistema deverá se comunicar com um banco de dados Postgres SQL</w:t>
+        <w:t xml:space="preserve"> O sistema </w:t>
+      </w:r>
+      <w:r>
+        <w:rPr>
+          <w:sz w:val="24"/>
+          <w:szCs w:val="24"/>
+        </w:rPr>
+        <w:t>deve</w:t>
+      </w:r>
+      <w:r>
+        <w:rPr>
+          <w:sz w:val="24"/>
+          <w:szCs w:val="24"/>
+        </w:rPr>
+        <w:t xml:space="preserve"> se comunicar com um banco de dados Postgres SQL</w:t>
       </w:r>
       <w:r>
         <w:rPr>
@@ -1205,7 +1247,21 @@
           <w:sz w:val="24"/>
           <w:szCs w:val="24"/>
         </w:rPr>
-        <w:t xml:space="preserve"> O sistema deverá deve estar disponível na plataforma web.</w:t>
+        <w:t xml:space="preserve"> O sistema </w:t>
+      </w:r>
+      <w:r>
+        <w:rPr>
+          <w:sz w:val="24"/>
+          <w:szCs w:val="24"/>
+        </w:rPr>
+        <w:t>deve</w:t>
+      </w:r>
+      <w:r>
+        <w:rPr>
+          <w:sz w:val="24"/>
+          <w:szCs w:val="24"/>
+        </w:rPr>
+        <w:t xml:space="preserve"> estar disponível na plataforma web.</w:t>
       </w:r>
     </w:p>
     <w:p/>

</xml_diff>

<commit_message>
Complementa informações necessárias para criação de conta
</commit_message>
<xml_diff>
--- a/docs/Requisitos/Requisitos.DOCX
+++ b/docs/Requisitos/Requisitos.DOCX
@@ -119,32 +119,130 @@
           <w:sz w:val="24"/>
           <w:szCs w:val="24"/>
         </w:rPr>
+        <w:t>, exigindo um e-mail e uma senha.</w:t>
+      </w:r>
+    </w:p>
+    <w:p>
+      <w:r>
+        <w:rPr>
+          <w:b/>
+          <w:bCs/>
+          <w:sz w:val="24"/>
+          <w:szCs w:val="24"/>
+        </w:rPr>
+        <w:t xml:space="preserve">RF02 </w:t>
+      </w:r>
+      <w:r>
+        <w:rPr>
+          <w:b/>
+          <w:bCs/>
+          <w:sz w:val="24"/>
+          <w:szCs w:val="24"/>
+        </w:rPr>
+        <w:t>-</w:t>
+      </w:r>
+      <w:r>
+        <w:rPr>
+          <w:b/>
+          <w:bCs/>
+          <w:sz w:val="24"/>
+          <w:szCs w:val="24"/>
+        </w:rPr>
+        <w:t xml:space="preserve"> </w:t>
+      </w:r>
+      <w:r>
+        <w:rPr>
+          <w:sz w:val="24"/>
+          <w:szCs w:val="24"/>
+        </w:rPr>
+        <w:t xml:space="preserve">O sistema deve </w:t>
+      </w:r>
+      <w:r>
+        <w:rPr>
+          <w:sz w:val="24"/>
+          <w:szCs w:val="24"/>
+        </w:rPr>
+        <w:t xml:space="preserve">permitir </w:t>
+      </w:r>
+      <w:r>
+        <w:rPr>
+          <w:sz w:val="24"/>
+          <w:szCs w:val="24"/>
+        </w:rPr>
+        <w:t>autenticação de usuários</w:t>
+      </w:r>
+      <w:r>
+        <w:rPr>
+          <w:b/>
+          <w:bCs/>
+          <w:sz w:val="24"/>
+          <w:szCs w:val="24"/>
+        </w:rPr>
         <w:t>.</w:t>
       </w:r>
     </w:p>
     <w:p>
-      <w:r>
-        <w:rPr>
-          <w:b/>
-          <w:bCs/>
-          <w:sz w:val="24"/>
-          <w:szCs w:val="24"/>
-        </w:rPr>
-        <w:t xml:space="preserve">RF02 </w:t>
-      </w:r>
-      <w:r>
-        <w:rPr>
-          <w:b/>
-          <w:bCs/>
-          <w:sz w:val="24"/>
-          <w:szCs w:val="24"/>
-        </w:rPr>
-        <w:t>-</w:t>
-      </w:r>
-      <w:r>
-        <w:rPr>
-          <w:b/>
-          <w:bCs/>
+      <w:pPr>
+        <w:rPr>
+          <w:sz w:val="24"/>
+          <w:szCs w:val="24"/>
+        </w:rPr>
+      </w:pPr>
+      <w:r>
+        <w:rPr>
+          <w:b/>
+          <w:bCs/>
+          <w:sz w:val="24"/>
+          <w:szCs w:val="24"/>
+        </w:rPr>
+        <w:t xml:space="preserve">RF03 </w:t>
+      </w:r>
+      <w:r>
+        <w:rPr>
+          <w:b/>
+          <w:bCs/>
+          <w:sz w:val="24"/>
+          <w:szCs w:val="24"/>
+        </w:rPr>
+        <w:t xml:space="preserve">– </w:t>
+      </w:r>
+      <w:r>
+        <w:rPr>
+          <w:sz w:val="24"/>
+          <w:szCs w:val="24"/>
+        </w:rPr>
+        <w:t xml:space="preserve">O sistema deve </w:t>
+      </w:r>
+      <w:r>
+        <w:rPr>
+          <w:sz w:val="24"/>
+          <w:szCs w:val="24"/>
+        </w:rPr>
+        <w:t xml:space="preserve">permitir </w:t>
+      </w:r>
+      <w:r>
+        <w:rPr>
+          <w:sz w:val="24"/>
+          <w:szCs w:val="24"/>
+        </w:rPr>
+        <w:t>a a</w:t>
+      </w:r>
+      <w:r>
+        <w:rPr>
+          <w:sz w:val="24"/>
+          <w:szCs w:val="24"/>
+        </w:rPr>
+        <w:t>ltera</w:t>
+      </w:r>
+      <w:r>
+        <w:rPr>
+          <w:sz w:val="24"/>
+          <w:szCs w:val="24"/>
+        </w:rPr>
+        <w:t>ção</w:t>
+      </w:r>
+      <w:r>
+        <w:rPr>
           <w:sz w:val="24"/>
           <w:szCs w:val="24"/>
         </w:rPr>
@@ -155,104 +253,6 @@
           <w:sz w:val="24"/>
           <w:szCs w:val="24"/>
         </w:rPr>
-        <w:t xml:space="preserve">O sistema deve </w:t>
-      </w:r>
-      <w:r>
-        <w:rPr>
-          <w:sz w:val="24"/>
-          <w:szCs w:val="24"/>
-        </w:rPr>
-        <w:t xml:space="preserve">permitir </w:t>
-      </w:r>
-      <w:r>
-        <w:rPr>
-          <w:sz w:val="24"/>
-          <w:szCs w:val="24"/>
-        </w:rPr>
-        <w:t>autenticação de usuários</w:t>
-      </w:r>
-      <w:r>
-        <w:rPr>
-          <w:b/>
-          <w:bCs/>
-          <w:sz w:val="24"/>
-          <w:szCs w:val="24"/>
-        </w:rPr>
-        <w:t>.</w:t>
-      </w:r>
-    </w:p>
-    <w:p>
-      <w:pPr>
-        <w:rPr>
-          <w:sz w:val="24"/>
-          <w:szCs w:val="24"/>
-        </w:rPr>
-      </w:pPr>
-      <w:r>
-        <w:rPr>
-          <w:b/>
-          <w:bCs/>
-          <w:sz w:val="24"/>
-          <w:szCs w:val="24"/>
-        </w:rPr>
-        <w:t xml:space="preserve">RF03 </w:t>
-      </w:r>
-      <w:r>
-        <w:rPr>
-          <w:b/>
-          <w:bCs/>
-          <w:sz w:val="24"/>
-          <w:szCs w:val="24"/>
-        </w:rPr>
-        <w:t xml:space="preserve">– </w:t>
-      </w:r>
-      <w:r>
-        <w:rPr>
-          <w:sz w:val="24"/>
-          <w:szCs w:val="24"/>
-        </w:rPr>
-        <w:t xml:space="preserve">O sistema deve </w:t>
-      </w:r>
-      <w:r>
-        <w:rPr>
-          <w:sz w:val="24"/>
-          <w:szCs w:val="24"/>
-        </w:rPr>
-        <w:t xml:space="preserve">permitir </w:t>
-      </w:r>
-      <w:r>
-        <w:rPr>
-          <w:sz w:val="24"/>
-          <w:szCs w:val="24"/>
-        </w:rPr>
-        <w:t>a a</w:t>
-      </w:r>
-      <w:r>
-        <w:rPr>
-          <w:sz w:val="24"/>
-          <w:szCs w:val="24"/>
-        </w:rPr>
-        <w:t>ltera</w:t>
-      </w:r>
-      <w:r>
-        <w:rPr>
-          <w:sz w:val="24"/>
-          <w:szCs w:val="24"/>
-        </w:rPr>
-        <w:t>ção</w:t>
-      </w:r>
-      <w:r>
-        <w:rPr>
-          <w:sz w:val="24"/>
-          <w:szCs w:val="24"/>
-        </w:rPr>
-        <w:t xml:space="preserve"> </w:t>
-      </w:r>
-      <w:r>
-        <w:rPr>
-          <w:sz w:val="24"/>
-          <w:szCs w:val="24"/>
-        </w:rPr>
         <w:t>d</w:t>
       </w:r>
       <w:r>
@@ -267,7 +267,14 @@
           <w:sz w:val="24"/>
           <w:szCs w:val="24"/>
         </w:rPr>
-        <w:t>usuários.</w:t>
+        <w:t>usuários</w:t>
+      </w:r>
+      <w:r>
+        <w:rPr>
+          <w:sz w:val="24"/>
+          <w:szCs w:val="24"/>
+        </w:rPr>
+        <w:t>, exigindo o e-mail, senha antiga e nova senha.</w:t>
       </w:r>
     </w:p>
     <w:p>
@@ -776,7 +783,6 @@
           <w:sz w:val="32"/>
           <w:szCs w:val="32"/>
         </w:rPr>
-        <w:lastRenderedPageBreak/>
         <w:t xml:space="preserve">Requisitos Não </w:t>
       </w:r>
       <w:r>

</xml_diff>

<commit_message>
Realiza ajustes na documentação após observações do professor
</commit_message>
<xml_diff>
--- a/docs/Requisitos/Requisitos.DOCX
+++ b/docs/Requisitos/Requisitos.DOCX
@@ -343,6 +343,8 @@
     <w:p>
       <w:pPr>
         <w:rPr>
+          <w:b/>
+          <w:bCs/>
           <w:sz w:val="24"/>
           <w:szCs w:val="24"/>
         </w:rPr>
@@ -399,16 +401,35 @@
         <w:rPr>
           <w:sz w:val="24"/>
           <w:szCs w:val="24"/>
-        </w:rPr>
-      </w:pPr>
-      <w:r>
-        <w:rPr>
-          <w:b/>
-          <w:bCs/>
-          <w:sz w:val="24"/>
-          <w:szCs w:val="24"/>
-        </w:rPr>
-        <w:t xml:space="preserve">RF06 </w:t>
+          <w:u w:val="single"/>
+        </w:rPr>
+      </w:pPr>
+      <w:r>
+        <w:rPr>
+          <w:b/>
+          <w:bCs/>
+          <w:sz w:val="24"/>
+          <w:szCs w:val="24"/>
+        </w:rPr>
+        <w:t>RF0</w:t>
+      </w:r>
+      <w:r>
+        <w:rPr>
+          <w:b/>
+          <w:bCs/>
+          <w:sz w:val="24"/>
+          <w:szCs w:val="24"/>
+        </w:rPr>
+        <w:t>6</w:t>
+      </w:r>
+      <w:r>
+        <w:rPr>
+          <w:b/>
+          <w:bCs/>
+          <w:sz w:val="24"/>
+          <w:szCs w:val="24"/>
+        </w:rPr>
+        <w:t xml:space="preserve"> </w:t>
       </w:r>
       <w:r>
         <w:rPr>
@@ -424,31 +445,64 @@
           <w:sz w:val="24"/>
           <w:szCs w:val="24"/>
         </w:rPr>
-        <w:t>O sistema deve exibir uma listagem com os empréstimos por data final decrescente</w:t>
-      </w:r>
-      <w:r>
-        <w:rPr>
-          <w:sz w:val="24"/>
-          <w:szCs w:val="24"/>
-        </w:rPr>
-        <w:t xml:space="preserve">, com filtros de cliente e mês </w:t>
-      </w:r>
-    </w:p>
-    <w:p>
-      <w:pPr>
-        <w:rPr>
-          <w:sz w:val="24"/>
-          <w:szCs w:val="24"/>
-        </w:rPr>
-      </w:pPr>
-      <w:r>
-        <w:rPr>
-          <w:b/>
-          <w:bCs/>
-          <w:sz w:val="24"/>
-          <w:szCs w:val="24"/>
-        </w:rPr>
-        <w:t xml:space="preserve">RF07 </w:t>
+        <w:t xml:space="preserve">O </w:t>
+      </w:r>
+      <w:r>
+        <w:rPr>
+          <w:sz w:val="24"/>
+          <w:szCs w:val="24"/>
+        </w:rPr>
+        <w:t>s</w:t>
+      </w:r>
+      <w:r>
+        <w:rPr>
+          <w:sz w:val="24"/>
+          <w:szCs w:val="24"/>
+        </w:rPr>
+        <w:t>istema deve p</w:t>
+      </w:r>
+      <w:r>
+        <w:rPr>
+          <w:sz w:val="24"/>
+          <w:szCs w:val="24"/>
+        </w:rPr>
+        <w:t>ermitir a edição do valor, nome do cliente, data final e juros mensal</w:t>
+      </w:r>
+      <w:r>
+        <w:rPr>
+          <w:sz w:val="24"/>
+          <w:szCs w:val="24"/>
+        </w:rPr>
+        <w:t>.</w:t>
+      </w:r>
+    </w:p>
+    <w:p>
+      <w:r>
+        <w:rPr>
+          <w:b/>
+          <w:bCs/>
+          <w:sz w:val="24"/>
+          <w:szCs w:val="24"/>
+        </w:rPr>
+        <w:t>RF0</w:t>
+      </w:r>
+      <w:r>
+        <w:rPr>
+          <w:b/>
+          <w:bCs/>
+          <w:sz w:val="24"/>
+          <w:szCs w:val="24"/>
+        </w:rPr>
+        <w:t>7</w:t>
+      </w:r>
+      <w:r>
+        <w:rPr>
+          <w:b/>
+          <w:bCs/>
+          <w:sz w:val="24"/>
+          <w:szCs w:val="24"/>
+        </w:rPr>
+        <w:t xml:space="preserve"> </w:t>
       </w:r>
       <w:r>
         <w:rPr>
@@ -462,48 +516,129 @@
       <w:r>
         <w:rPr>
           <w:sz w:val="24"/>
-          <w:szCs w:val="24"/>
-        </w:rPr>
-        <w:t xml:space="preserve">O </w:t>
-      </w:r>
-      <w:r>
-        <w:rPr>
-          <w:sz w:val="24"/>
-          <w:szCs w:val="24"/>
-        </w:rPr>
-        <w:t>s</w:t>
-      </w:r>
-      <w:r>
-        <w:rPr>
-          <w:sz w:val="24"/>
-          <w:szCs w:val="24"/>
-        </w:rPr>
-        <w:t>istema deve p</w:t>
-      </w:r>
-      <w:r>
-        <w:rPr>
-          <w:sz w:val="24"/>
-          <w:szCs w:val="24"/>
-        </w:rPr>
-        <w:t>ermitir a edição do valor, nome do cliente, empréstimo, data final e juros mensal</w:t>
-      </w:r>
-      <w:r>
-        <w:rPr>
-          <w:sz w:val="24"/>
-          <w:szCs w:val="24"/>
+        </w:rPr>
+        <w:t xml:space="preserve">O sistema deve </w:t>
+      </w:r>
+      <w:r>
+        <w:rPr>
+          <w:sz w:val="24"/>
+        </w:rPr>
+        <w:t>permitir marcar um empréstimo como pago, informando o valor total pago</w:t>
+      </w:r>
+      <w:r>
+        <w:rPr>
+          <w:sz w:val="24"/>
         </w:rPr>
         <w:t>.</w:t>
       </w:r>
     </w:p>
     <w:p>
-      <w:r>
-        <w:rPr>
-          <w:b/>
-          <w:bCs/>
-          <w:sz w:val="24"/>
-          <w:szCs w:val="24"/>
-        </w:rPr>
-        <w:t xml:space="preserve">RF08 </w:t>
+      <w:pPr>
+        <w:rPr>
+          <w:sz w:val="24"/>
+          <w:szCs w:val="24"/>
+        </w:rPr>
+      </w:pPr>
+      <w:r>
+        <w:rPr>
+          <w:b/>
+          <w:bCs/>
+          <w:sz w:val="24"/>
+          <w:szCs w:val="24"/>
+        </w:rPr>
+        <w:t>RF0</w:t>
+      </w:r>
+      <w:r>
+        <w:rPr>
+          <w:b/>
+          <w:bCs/>
+          <w:sz w:val="24"/>
+          <w:szCs w:val="24"/>
+        </w:rPr>
+        <w:t>8</w:t>
+      </w:r>
+      <w:r>
+        <w:rPr>
+          <w:b/>
+          <w:bCs/>
+          <w:sz w:val="24"/>
+          <w:szCs w:val="24"/>
+        </w:rPr>
+        <w:t xml:space="preserve"> </w:t>
+      </w:r>
+      <w:r>
+        <w:rPr>
+          <w:b/>
+          <w:bCs/>
+          <w:sz w:val="24"/>
+          <w:szCs w:val="24"/>
+        </w:rPr>
+        <w:t>–</w:t>
+      </w:r>
+      <w:r>
+        <w:rPr>
+          <w:b/>
+          <w:bCs/>
+          <w:sz w:val="24"/>
+          <w:szCs w:val="24"/>
+        </w:rPr>
+        <w:t xml:space="preserve"> </w:t>
+      </w:r>
+      <w:r>
+        <w:rPr>
+          <w:sz w:val="24"/>
+          <w:szCs w:val="24"/>
+        </w:rPr>
+        <w:t xml:space="preserve">Caso o valor total pago seja inferior ao valor total do empréstimo com os juros, o sistema deve redirecionar o usuário para a tela de novo empréstimo, com o valor </w:t>
+      </w:r>
+      <w:r>
+        <w:rPr>
+          <w:sz w:val="24"/>
+          <w:szCs w:val="24"/>
+        </w:rPr>
+        <w:t>restante</w:t>
+      </w:r>
+      <w:r>
+        <w:rPr>
+          <w:sz w:val="24"/>
+          <w:szCs w:val="24"/>
+        </w:rPr>
+        <w:t>, nome do cliente e valor dos juros preenchidos.</w:t>
+      </w:r>
+    </w:p>
+    <w:p>
+      <w:pPr>
+        <w:rPr>
+          <w:sz w:val="24"/>
+          <w:szCs w:val="24"/>
+        </w:rPr>
+      </w:pPr>
+      <w:r>
+        <w:rPr>
+          <w:b/>
+          <w:bCs/>
+          <w:sz w:val="24"/>
+          <w:szCs w:val="24"/>
+        </w:rPr>
+        <w:t>RF</w:t>
+      </w:r>
+      <w:r>
+        <w:rPr>
+          <w:b/>
+          <w:bCs/>
+          <w:sz w:val="24"/>
+          <w:szCs w:val="24"/>
+        </w:rPr>
+        <w:t>09</w:t>
+      </w:r>
+      <w:r>
+        <w:rPr>
+          <w:b/>
+          <w:bCs/>
+          <w:sz w:val="24"/>
+          <w:szCs w:val="24"/>
+        </w:rPr>
+        <w:t xml:space="preserve"> </w:t>
       </w:r>
       <w:r>
         <w:rPr>
@@ -517,37 +652,56 @@
       <w:r>
         <w:rPr>
           <w:sz w:val="24"/>
-        </w:rPr>
-        <w:t xml:space="preserve">O sistema deve </w:t>
-      </w:r>
-      <w:r>
-        <w:rPr>
-          <w:sz w:val="24"/>
-        </w:rPr>
-        <w:t>permitir marcar um empréstimo como pago, informando o valor total pago</w:t>
-      </w:r>
-      <w:r>
-        <w:rPr>
-          <w:sz w:val="24"/>
-        </w:rPr>
-        <w:t>.</w:t>
-      </w:r>
-    </w:p>
-    <w:p>
-      <w:pPr>
-        <w:rPr>
-          <w:sz w:val="24"/>
-          <w:szCs w:val="24"/>
-        </w:rPr>
-      </w:pPr>
-      <w:r>
-        <w:rPr>
-          <w:b/>
-          <w:bCs/>
-          <w:sz w:val="24"/>
-          <w:szCs w:val="24"/>
-        </w:rPr>
-        <w:t xml:space="preserve">RF09 </w:t>
+          <w:szCs w:val="24"/>
+        </w:rPr>
+        <w:t>O sistema deve permitir a exclusão</w:t>
+      </w:r>
+      <w:r>
+        <w:rPr>
+          <w:sz w:val="24"/>
+          <w:szCs w:val="24"/>
+        </w:rPr>
+        <w:t xml:space="preserve"> lógica</w:t>
+      </w:r>
+      <w:r>
+        <w:rPr>
+          <w:sz w:val="24"/>
+          <w:szCs w:val="24"/>
+        </w:rPr>
+        <w:t xml:space="preserve"> de um empréstimo.</w:t>
+      </w:r>
+    </w:p>
+    <w:p>
+      <w:pPr>
+        <w:rPr>
+          <w:sz w:val="24"/>
+          <w:szCs w:val="24"/>
+        </w:rPr>
+      </w:pPr>
+      <w:r>
+        <w:rPr>
+          <w:b/>
+          <w:bCs/>
+          <w:sz w:val="24"/>
+          <w:szCs w:val="24"/>
+        </w:rPr>
+        <w:t>RF</w:t>
+      </w:r>
+      <w:r>
+        <w:rPr>
+          <w:b/>
+          <w:bCs/>
+          <w:sz w:val="24"/>
+          <w:szCs w:val="24"/>
+        </w:rPr>
+        <w:t>10</w:t>
+      </w:r>
+      <w:r>
+        <w:rPr>
+          <w:sz w:val="24"/>
+          <w:szCs w:val="24"/>
+        </w:rPr>
+        <w:t xml:space="preserve"> </w:t>
       </w:r>
       <w:r>
         <w:rPr>
@@ -560,108 +714,10 @@
       </w:r>
       <w:r>
         <w:rPr>
-          <w:b/>
-          <w:bCs/>
-          <w:sz w:val="24"/>
-          <w:szCs w:val="24"/>
-        </w:rPr>
-        <w:t xml:space="preserve"> </w:t>
-      </w:r>
-      <w:r>
-        <w:rPr>
-          <w:sz w:val="24"/>
-          <w:szCs w:val="24"/>
-        </w:rPr>
-        <w:t xml:space="preserve">Caso o valor total pago seja inferior ao valor total do empréstimo com os juros, o sistema deve redirecionar o usuário para a tela de novo empréstimo, com o valor </w:t>
-      </w:r>
-      <w:r>
-        <w:rPr>
-          <w:sz w:val="24"/>
-          <w:szCs w:val="24"/>
-        </w:rPr>
-        <w:t>restante</w:t>
-      </w:r>
-      <w:r>
-        <w:rPr>
-          <w:sz w:val="24"/>
-          <w:szCs w:val="24"/>
-        </w:rPr>
-        <w:t>, nome do cliente e valor dos juros preenchidos.</w:t>
-      </w:r>
-    </w:p>
-    <w:p>
-      <w:pPr>
-        <w:rPr>
-          <w:sz w:val="24"/>
-          <w:szCs w:val="24"/>
-        </w:rPr>
-      </w:pPr>
-      <w:r>
-        <w:rPr>
-          <w:b/>
-          <w:bCs/>
-          <w:sz w:val="24"/>
-          <w:szCs w:val="24"/>
-        </w:rPr>
-        <w:t>RF</w:t>
-      </w:r>
-      <w:r>
-        <w:rPr>
-          <w:b/>
-          <w:bCs/>
-          <w:sz w:val="24"/>
-          <w:szCs w:val="24"/>
-        </w:rPr>
-        <w:t>10</w:t>
-      </w:r>
-      <w:r>
-        <w:rPr>
-          <w:b/>
-          <w:bCs/>
-          <w:sz w:val="24"/>
-          <w:szCs w:val="24"/>
-        </w:rPr>
-        <w:t xml:space="preserve"> </w:t>
-      </w:r>
-      <w:r>
-        <w:rPr>
-          <w:b/>
-          <w:bCs/>
-          <w:sz w:val="24"/>
-          <w:szCs w:val="24"/>
-        </w:rPr>
-        <w:t xml:space="preserve">– </w:t>
-      </w:r>
-      <w:r>
-        <w:rPr>
-          <w:sz w:val="24"/>
-          <w:szCs w:val="24"/>
-        </w:rPr>
-        <w:t>O sistema deve permitir a exclusão de um empréstimo.</w:t>
-      </w:r>
-    </w:p>
-    <w:p>
-      <w:pPr>
-        <w:rPr>
-          <w:sz w:val="24"/>
-          <w:szCs w:val="24"/>
-        </w:rPr>
-      </w:pPr>
-      <w:r>
-        <w:rPr>
-          <w:b/>
-          <w:bCs/>
-          <w:sz w:val="24"/>
-          <w:szCs w:val="24"/>
-        </w:rPr>
-        <w:t>RF11</w:t>
-      </w:r>
-      <w:r>
-        <w:rPr>
-          <w:sz w:val="24"/>
-          <w:szCs w:val="24"/>
-        </w:rPr>
-        <w:t xml:space="preserve"> – O sistema deve exibir um dashboard com as seguintes informações:</w:t>
+          <w:sz w:val="24"/>
+          <w:szCs w:val="24"/>
+        </w:rPr>
+        <w:t xml:space="preserve"> O sistema deve exibir um dashboard com as seguintes informações:</w:t>
       </w:r>
     </w:p>
     <w:p>
@@ -758,6 +814,71 @@
           <w:szCs w:val="24"/>
         </w:rPr>
         <w:t>Percentual recebido no mês</w:t>
+      </w:r>
+    </w:p>
+    <w:p>
+      <w:pPr>
+        <w:pStyle w:val="PargrafodaLista"/>
+        <w:numPr>
+          <w:ilvl w:val="0"/>
+          <w:numId w:val="2"/>
+        </w:numPr>
+      </w:pPr>
+      <w:r>
+        <w:rPr>
+          <w:sz w:val="24"/>
+          <w:szCs w:val="24"/>
+        </w:rPr>
+        <w:t>L</w:t>
+      </w:r>
+      <w:r>
+        <w:rPr>
+          <w:sz w:val="24"/>
+          <w:szCs w:val="24"/>
+        </w:rPr>
+        <w:t xml:space="preserve">istagem </w:t>
+      </w:r>
+      <w:r>
+        <w:rPr>
+          <w:sz w:val="24"/>
+          <w:szCs w:val="24"/>
+        </w:rPr>
+        <w:t>de empréstimos com</w:t>
+      </w:r>
+      <w:r>
+        <w:rPr>
+          <w:sz w:val="24"/>
+          <w:szCs w:val="24"/>
+        </w:rPr>
+        <w:t xml:space="preserve"> filtros de cliente e mês da data final</w:t>
+      </w:r>
+      <w:r>
+        <w:rPr>
+          <w:sz w:val="24"/>
+          <w:szCs w:val="24"/>
+        </w:rPr>
+        <w:t>,</w:t>
+      </w:r>
+      <w:r>
+        <w:rPr>
+          <w:sz w:val="24"/>
+          <w:szCs w:val="24"/>
+        </w:rPr>
+        <w:t xml:space="preserve"> </w:t>
+      </w:r>
+      <w:r>
+        <w:rPr>
+          <w:sz w:val="24"/>
+          <w:szCs w:val="24"/>
+        </w:rPr>
+        <w:t>o</w:t>
+      </w:r>
+      <w:r>
+        <w:rPr>
+          <w:sz w:val="24"/>
+          <w:szCs w:val="24"/>
+        </w:rPr>
+        <w:t>rdenável por cliente, data e valor.</w:t>
       </w:r>
     </w:p>
     <w:p/>
@@ -766,7 +887,6 @@
     <w:p/>
     <w:p/>
     <w:p/>
-    <w:p/>
     <w:p>
       <w:pPr>
         <w:rPr>
@@ -783,6 +903,7 @@
           <w:sz w:val="32"/>
           <w:szCs w:val="32"/>
         </w:rPr>
+        <w:lastRenderedPageBreak/>
         <w:t xml:space="preserve">Requisitos Não </w:t>
       </w:r>
       <w:r>
@@ -854,7 +975,28 @@
           <w:sz w:val="24"/>
           <w:szCs w:val="24"/>
         </w:rPr>
-        <w:t xml:space="preserve"> Os usuários devem estar autenticados para cadastrar, alterar ou editar empréstimos</w:t>
+        <w:t xml:space="preserve"> Os usuários devem estar autenticados para</w:t>
+      </w:r>
+      <w:r>
+        <w:rPr>
+          <w:sz w:val="24"/>
+          <w:szCs w:val="24"/>
+        </w:rPr>
+        <w:t xml:space="preserve"> acessar o sistema e ter acesso a qualquer funcionalidade (dashboard, </w:t>
+      </w:r>
+      <w:r>
+        <w:rPr>
+          <w:sz w:val="24"/>
+          <w:szCs w:val="24"/>
+        </w:rPr>
+        <w:t>cadastrar, alterar ou editar empréstimos</w:t>
+      </w:r>
+      <w:r>
+        <w:rPr>
+          <w:sz w:val="24"/>
+          <w:szCs w:val="24"/>
+        </w:rPr>
+        <w:t>)</w:t>
       </w:r>
       <w:r>
         <w:rPr>
@@ -869,102 +1011,34 @@
         <w:rPr>
           <w:sz w:val="24"/>
           <w:szCs w:val="24"/>
-          <w:u w:val="single"/>
-        </w:rPr>
-      </w:pPr>
-      <w:r>
-        <w:rPr>
-          <w:b/>
-          <w:bCs/>
-          <w:sz w:val="24"/>
-          <w:szCs w:val="24"/>
-        </w:rPr>
-        <w:t xml:space="preserve">RNF02 </w:t>
-      </w:r>
-      <w:r>
-        <w:rPr>
-          <w:b/>
-          <w:bCs/>
-          <w:sz w:val="24"/>
-          <w:szCs w:val="24"/>
-        </w:rPr>
-        <w:t>–</w:t>
-      </w:r>
-      <w:r>
-        <w:rPr>
-          <w:sz w:val="24"/>
-          <w:szCs w:val="24"/>
-        </w:rPr>
-        <w:t xml:space="preserve"> </w:t>
-      </w:r>
-      <w:r>
-        <w:rPr>
-          <w:sz w:val="24"/>
-          <w:szCs w:val="24"/>
-        </w:rPr>
-        <w:t xml:space="preserve">Os usuários devem possuir uma senha de tamanho maior ou igual a 8 caracteres e </w:t>
-      </w:r>
-      <w:r>
-        <w:rPr>
-          <w:sz w:val="24"/>
-          <w:szCs w:val="24"/>
-        </w:rPr>
-        <w:t>menor</w:t>
-      </w:r>
-      <w:r>
-        <w:rPr>
-          <w:sz w:val="24"/>
-          <w:szCs w:val="24"/>
-        </w:rPr>
-        <w:t xml:space="preserve"> ou igual a 16 caracteres.</w:t>
-      </w:r>
-    </w:p>
-    <w:p>
-      <w:pPr>
-        <w:rPr>
-          <w:sz w:val="24"/>
-          <w:szCs w:val="24"/>
-        </w:rPr>
-      </w:pPr>
-      <w:r>
-        <w:rPr>
-          <w:b/>
-          <w:bCs/>
-          <w:sz w:val="24"/>
-          <w:szCs w:val="24"/>
-        </w:rPr>
-        <w:t>RNF03 –</w:t>
-      </w:r>
-      <w:r>
-        <w:rPr>
-          <w:sz w:val="24"/>
-          <w:szCs w:val="24"/>
-        </w:rPr>
-        <w:t xml:space="preserve"> O login de cada usuário deve ser único em toda a plataforma</w:t>
-      </w:r>
-      <w:r>
-        <w:rPr>
-          <w:sz w:val="24"/>
-          <w:szCs w:val="24"/>
-        </w:rPr>
-        <w:t>.</w:t>
-      </w:r>
-    </w:p>
-    <w:p>
-      <w:pPr>
-        <w:rPr>
-          <w:sz w:val="24"/>
-          <w:szCs w:val="24"/>
-        </w:rPr>
-      </w:pPr>
-      <w:r>
-        <w:rPr>
-          <w:b/>
-          <w:bCs/>
-          <w:sz w:val="24"/>
-          <w:szCs w:val="24"/>
-        </w:rPr>
-        <w:t>RNF04 –</w:t>
+        </w:rPr>
+      </w:pPr>
+      <w:r>
+        <w:rPr>
+          <w:b/>
+          <w:bCs/>
+          <w:sz w:val="24"/>
+          <w:szCs w:val="24"/>
+        </w:rPr>
+        <w:t>RNF0</w:t>
+      </w:r>
+      <w:r>
+        <w:rPr>
+          <w:b/>
+          <w:bCs/>
+          <w:sz w:val="24"/>
+          <w:szCs w:val="24"/>
+        </w:rPr>
+        <w:t>2</w:t>
+      </w:r>
+      <w:r>
+        <w:rPr>
+          <w:b/>
+          <w:bCs/>
+          <w:sz w:val="24"/>
+          <w:szCs w:val="24"/>
+        </w:rPr>
+        <w:t xml:space="preserve"> –</w:t>
       </w:r>
       <w:r>
         <w:rPr>
@@ -1012,6 +1086,7 @@
         <w:rPr>
           <w:sz w:val="24"/>
           <w:szCs w:val="24"/>
+          <w:u w:val="single"/>
         </w:rPr>
       </w:pPr>
       <w:r>
@@ -1030,7 +1105,7 @@
           <w:sz w:val="24"/>
           <w:szCs w:val="24"/>
         </w:rPr>
-        <w:t>5</w:t>
+        <w:t>3</w:t>
       </w:r>
       <w:r>
         <w:rPr>
@@ -1046,7 +1121,21 @@
           <w:sz w:val="24"/>
           <w:szCs w:val="24"/>
         </w:rPr>
-        <w:t xml:space="preserve"> Todas as operações de inserção, edição e consulta devem ser executadas em menos de 5 segundos.</w:t>
+        <w:t xml:space="preserve"> Todas as operações de inserção</w:t>
+      </w:r>
+      <w:r>
+        <w:rPr>
+          <w:sz w:val="24"/>
+          <w:szCs w:val="24"/>
+        </w:rPr>
+        <w:t xml:space="preserve"> e</w:t>
+      </w:r>
+      <w:r>
+        <w:rPr>
+          <w:sz w:val="24"/>
+          <w:szCs w:val="24"/>
+        </w:rPr>
+        <w:t xml:space="preserve"> edição devem ser executadas em menos de 5 segundos.</w:t>
       </w:r>
     </w:p>
     <w:p>
@@ -1091,7 +1180,7 @@
           <w:sz w:val="24"/>
           <w:szCs w:val="24"/>
         </w:rPr>
-        <w:t>6</w:t>
+        <w:t>4</w:t>
       </w:r>
       <w:r>
         <w:rPr>
@@ -1138,6 +1227,7 @@
           <w:bCs/>
           <w:sz w:val="28"/>
           <w:szCs w:val="28"/>
+          <w:u w:val="single"/>
         </w:rPr>
       </w:pPr>
       <w:r>
@@ -1147,106 +1237,51 @@
           <w:sz w:val="28"/>
           <w:szCs w:val="28"/>
         </w:rPr>
-        <w:t>Interoperabilidade</w:t>
-      </w:r>
-    </w:p>
-    <w:p>
-      <w:pPr>
-        <w:rPr>
-          <w:sz w:val="24"/>
-          <w:szCs w:val="24"/>
-        </w:rPr>
-      </w:pPr>
-      <w:r>
-        <w:rPr>
-          <w:b/>
-          <w:bCs/>
-          <w:sz w:val="24"/>
-          <w:szCs w:val="24"/>
-        </w:rPr>
-        <w:t>RNF0</w:t>
-      </w:r>
-      <w:r>
-        <w:rPr>
-          <w:b/>
-          <w:bCs/>
-          <w:sz w:val="24"/>
-          <w:szCs w:val="24"/>
-        </w:rPr>
-        <w:t>7</w:t>
-      </w:r>
-      <w:r>
-        <w:rPr>
-          <w:b/>
-          <w:bCs/>
-          <w:sz w:val="24"/>
-          <w:szCs w:val="24"/>
-        </w:rPr>
-        <w:t xml:space="preserve"> –</w:t>
-      </w:r>
-      <w:r>
-        <w:rPr>
-          <w:sz w:val="24"/>
-          <w:szCs w:val="24"/>
-        </w:rPr>
-        <w:t xml:space="preserve"> O sistema </w:t>
-      </w:r>
-      <w:r>
-        <w:rPr>
-          <w:sz w:val="24"/>
-          <w:szCs w:val="24"/>
-        </w:rPr>
-        <w:t>deve</w:t>
-      </w:r>
-      <w:r>
-        <w:rPr>
-          <w:sz w:val="24"/>
-          <w:szCs w:val="24"/>
-        </w:rPr>
-        <w:t xml:space="preserve"> se comunicar com um banco de dados Postgres SQL</w:t>
-      </w:r>
-      <w:r>
-        <w:rPr>
-          <w:sz w:val="24"/>
-          <w:szCs w:val="24"/>
-        </w:rPr>
-        <w:t>.</w:t>
-      </w:r>
-    </w:p>
-    <w:p>
-      <w:pPr>
+        <w:t xml:space="preserve">Utilização de </w:t>
+      </w:r>
+      <w:r>
         <w:rPr>
           <w:b/>
           <w:bCs/>
           <w:sz w:val="28"/>
           <w:szCs w:val="28"/>
         </w:rPr>
-      </w:pPr>
-      <w:r>
-        <w:rPr>
-          <w:b/>
-          <w:bCs/>
-          <w:sz w:val="28"/>
-          <w:szCs w:val="28"/>
-        </w:rPr>
-        <w:t>Portabilidade</w:t>
-      </w:r>
-    </w:p>
-    <w:p>
-      <w:pPr>
-        <w:rPr>
-          <w:sz w:val="24"/>
-          <w:szCs w:val="24"/>
-        </w:rPr>
-      </w:pPr>
-      <w:r>
-        <w:rPr>
-          <w:b/>
-          <w:bCs/>
-          <w:sz w:val="24"/>
-          <w:szCs w:val="24"/>
-        </w:rPr>
-        <w:t>RNF08 –</w:t>
+        <w:t>dispositivos</w:t>
+      </w:r>
+    </w:p>
+    <w:p>
+      <w:pPr>
+        <w:rPr>
+          <w:sz w:val="24"/>
+          <w:szCs w:val="24"/>
+        </w:rPr>
+      </w:pPr>
+      <w:r>
+        <w:rPr>
+          <w:b/>
+          <w:bCs/>
+          <w:sz w:val="24"/>
+          <w:szCs w:val="24"/>
+        </w:rPr>
+        <w:t>RNF0</w:t>
+      </w:r>
+      <w:r>
+        <w:rPr>
+          <w:b/>
+          <w:bCs/>
+          <w:sz w:val="24"/>
+          <w:szCs w:val="24"/>
+        </w:rPr>
+        <w:t xml:space="preserve">5 </w:t>
+      </w:r>
+      <w:r>
+        <w:rPr>
+          <w:b/>
+          <w:bCs/>
+          <w:sz w:val="24"/>
+          <w:szCs w:val="24"/>
+        </w:rPr>
+        <w:t>–</w:t>
       </w:r>
       <w:r>
         <w:rPr>
@@ -1285,10 +1320,234 @@
       </w:r>
     </w:p>
     <w:p/>
-    <w:p/>
-    <w:p/>
-    <w:p/>
-    <w:p/>
+    <w:p>
+      <w:pPr>
+        <w:rPr>
+          <w:b/>
+          <w:bCs/>
+          <w:sz w:val="32"/>
+          <w:szCs w:val="32"/>
+        </w:rPr>
+      </w:pPr>
+      <w:r>
+        <w:rPr>
+          <w:b/>
+          <w:bCs/>
+          <w:sz w:val="32"/>
+          <w:szCs w:val="32"/>
+        </w:rPr>
+        <w:t>Regras de Negócio</w:t>
+      </w:r>
+    </w:p>
+    <w:p>
+      <w:pPr>
+        <w:rPr>
+          <w:sz w:val="24"/>
+          <w:szCs w:val="24"/>
+        </w:rPr>
+      </w:pPr>
+      <w:r>
+        <w:rPr>
+          <w:b/>
+          <w:bCs/>
+          <w:sz w:val="24"/>
+          <w:szCs w:val="24"/>
+        </w:rPr>
+        <w:t>RN01</w:t>
+      </w:r>
+      <w:r>
+        <w:rPr>
+          <w:b/>
+          <w:bCs/>
+          <w:sz w:val="24"/>
+          <w:szCs w:val="24"/>
+        </w:rPr>
+        <w:t xml:space="preserve"> –</w:t>
+      </w:r>
+      <w:r>
+        <w:rPr>
+          <w:sz w:val="24"/>
+          <w:szCs w:val="24"/>
+        </w:rPr>
+        <w:t xml:space="preserve"> </w:t>
+      </w:r>
+      <w:r>
+        <w:rPr>
+          <w:sz w:val="24"/>
+          <w:szCs w:val="24"/>
+        </w:rPr>
+        <w:t>A senha do usuário deve possuir no mínimo 8 e no máximo 16 caracteres.</w:t>
+      </w:r>
+    </w:p>
+    <w:p>
+      <w:pPr>
+        <w:rPr>
+          <w:sz w:val="24"/>
+          <w:szCs w:val="24"/>
+        </w:rPr>
+      </w:pPr>
+      <w:r>
+        <w:rPr>
+          <w:b/>
+          <w:bCs/>
+          <w:sz w:val="24"/>
+          <w:szCs w:val="24"/>
+        </w:rPr>
+        <w:t>RN02</w:t>
+      </w:r>
+      <w:r>
+        <w:rPr>
+          <w:b/>
+          <w:bCs/>
+          <w:sz w:val="24"/>
+          <w:szCs w:val="24"/>
+        </w:rPr>
+        <w:t xml:space="preserve"> – </w:t>
+      </w:r>
+      <w:r>
+        <w:rPr>
+          <w:sz w:val="24"/>
+          <w:szCs w:val="24"/>
+        </w:rPr>
+        <w:t>O login (e-mail) do usuário deve ser único em toda a plataforma.</w:t>
+      </w:r>
+    </w:p>
+    <w:p>
+      <w:pPr>
+        <w:rPr>
+          <w:sz w:val="24"/>
+          <w:szCs w:val="24"/>
+        </w:rPr>
+      </w:pPr>
+      <w:r>
+        <w:rPr>
+          <w:b/>
+          <w:bCs/>
+          <w:sz w:val="24"/>
+          <w:szCs w:val="24"/>
+        </w:rPr>
+        <w:t xml:space="preserve">RN03 – </w:t>
+      </w:r>
+      <w:r>
+        <w:rPr>
+          <w:sz w:val="24"/>
+          <w:szCs w:val="24"/>
+        </w:rPr>
+        <w:t>O valor de cada empréstimo deve ser maior que 0.</w:t>
+      </w:r>
+    </w:p>
+    <w:p>
+      <w:pPr>
+        <w:rPr>
+          <w:sz w:val="24"/>
+          <w:szCs w:val="24"/>
+        </w:rPr>
+      </w:pPr>
+      <w:r>
+        <w:rPr>
+          <w:b/>
+          <w:bCs/>
+          <w:sz w:val="24"/>
+          <w:szCs w:val="24"/>
+        </w:rPr>
+        <w:t>RN0</w:t>
+      </w:r>
+      <w:r>
+        <w:rPr>
+          <w:b/>
+          <w:bCs/>
+          <w:sz w:val="24"/>
+          <w:szCs w:val="24"/>
+        </w:rPr>
+        <w:t>4</w:t>
+      </w:r>
+      <w:r>
+        <w:rPr>
+          <w:b/>
+          <w:bCs/>
+          <w:sz w:val="24"/>
+          <w:szCs w:val="24"/>
+        </w:rPr>
+        <w:t xml:space="preserve"> – </w:t>
+      </w:r>
+      <w:r>
+        <w:rPr>
+          <w:sz w:val="24"/>
+          <w:szCs w:val="24"/>
+        </w:rPr>
+        <w:t xml:space="preserve">O valor </w:t>
+      </w:r>
+      <w:r>
+        <w:rPr>
+          <w:sz w:val="24"/>
+          <w:szCs w:val="24"/>
+        </w:rPr>
+        <w:t>dos juros de cada</w:t>
+      </w:r>
+      <w:r>
+        <w:rPr>
+          <w:sz w:val="24"/>
+          <w:szCs w:val="24"/>
+        </w:rPr>
+        <w:t xml:space="preserve"> empréstimo deve ser maior </w:t>
+      </w:r>
+      <w:r>
+        <w:rPr>
+          <w:sz w:val="24"/>
+          <w:szCs w:val="24"/>
+        </w:rPr>
+        <w:t xml:space="preserve">ou igual a </w:t>
+      </w:r>
+      <w:r>
+        <w:rPr>
+          <w:sz w:val="24"/>
+          <w:szCs w:val="24"/>
+        </w:rPr>
+        <w:t>0.</w:t>
+      </w:r>
+    </w:p>
+    <w:p>
+      <w:pPr>
+        <w:rPr>
+          <w:sz w:val="24"/>
+          <w:szCs w:val="24"/>
+        </w:rPr>
+      </w:pPr>
+      <w:r>
+        <w:rPr>
+          <w:b/>
+          <w:bCs/>
+          <w:sz w:val="24"/>
+          <w:szCs w:val="24"/>
+        </w:rPr>
+        <w:t>RN0</w:t>
+      </w:r>
+      <w:r>
+        <w:rPr>
+          <w:b/>
+          <w:bCs/>
+          <w:sz w:val="24"/>
+          <w:szCs w:val="24"/>
+        </w:rPr>
+        <w:t xml:space="preserve">5 </w:t>
+      </w:r>
+      <w:r>
+        <w:rPr>
+          <w:b/>
+          <w:bCs/>
+          <w:sz w:val="24"/>
+          <w:szCs w:val="24"/>
+        </w:rPr>
+        <w:t xml:space="preserve">– </w:t>
+      </w:r>
+      <w:r>
+        <w:rPr>
+          <w:sz w:val="24"/>
+          <w:szCs w:val="24"/>
+        </w:rPr>
+        <w:t>Não deve ser possível registrar um pagamento de valor maior que o total do empréstimo com os juros</w:t>
+      </w:r>
+    </w:p>
     <w:p/>
     <w:sectPr>
       <w:pgSz w:w="11906" w:h="16838"/>
@@ -1887,7 +2146,7 @@
   <w:style w:type="paragraph" w:default="1" w:styleId="Normal">
     <w:name w:val="Normal"/>
     <w:qFormat/>
-    <w:rsid w:val="00B553A8"/>
+    <w:rsid w:val="00747A4C"/>
   </w:style>
   <w:style w:type="character" w:default="1" w:styleId="Fontepargpadro">
     <w:name w:val="Default Paragraph Font"/>

</xml_diff>

<commit_message>
Adiciona nome como requisito de cadastro do usuário
</commit_message>
<xml_diff>
--- a/docs/Requisitos/Requisitos.DOCX
+++ b/docs/Requisitos/Requisitos.DOCX
@@ -119,7 +119,21 @@
           <w:sz w:val="24"/>
           <w:szCs w:val="24"/>
         </w:rPr>
-        <w:t>, exigindo um e-mail e uma senha.</w:t>
+        <w:t>, exigindo um e-mail</w:t>
+      </w:r>
+      <w:r>
+        <w:rPr>
+          <w:sz w:val="24"/>
+          <w:szCs w:val="24"/>
+        </w:rPr>
+        <w:t xml:space="preserve"> (login), nome e</w:t>
+      </w:r>
+      <w:r>
+        <w:rPr>
+          <w:sz w:val="24"/>
+          <w:szCs w:val="24"/>
+        </w:rPr>
+        <w:t xml:space="preserve"> senha.</w:t>
       </w:r>
     </w:p>
     <w:p>
@@ -829,56 +843,7 @@
           <w:sz w:val="24"/>
           <w:szCs w:val="24"/>
         </w:rPr>
-        <w:t>L</w:t>
-      </w:r>
-      <w:r>
-        <w:rPr>
-          <w:sz w:val="24"/>
-          <w:szCs w:val="24"/>
-        </w:rPr>
-        <w:t xml:space="preserve">istagem </w:t>
-      </w:r>
-      <w:r>
-        <w:rPr>
-          <w:sz w:val="24"/>
-          <w:szCs w:val="24"/>
-        </w:rPr>
-        <w:t>de empréstimos com</w:t>
-      </w:r>
-      <w:r>
-        <w:rPr>
-          <w:sz w:val="24"/>
-          <w:szCs w:val="24"/>
-        </w:rPr>
-        <w:t xml:space="preserve"> filtros de cliente e mês da data final</w:t>
-      </w:r>
-      <w:r>
-        <w:rPr>
-          <w:sz w:val="24"/>
-          <w:szCs w:val="24"/>
-        </w:rPr>
-        <w:t>,</w:t>
-      </w:r>
-      <w:r>
-        <w:rPr>
-          <w:sz w:val="24"/>
-          <w:szCs w:val="24"/>
-        </w:rPr>
-        <w:t xml:space="preserve"> </w:t>
-      </w:r>
-      <w:r>
-        <w:rPr>
-          <w:sz w:val="24"/>
-          <w:szCs w:val="24"/>
-        </w:rPr>
-        <w:t>o</w:t>
-      </w:r>
-      <w:r>
-        <w:rPr>
-          <w:sz w:val="24"/>
-          <w:szCs w:val="24"/>
-        </w:rPr>
-        <w:t>rdenável por cliente, data e valor.</w:t>
+        <w:t>Listagem de empréstimos com filtros de cliente e mês da data final, ordenável por cliente, data e valor.</w:t>
       </w:r>
     </w:p>
     <w:p/>
@@ -1450,95 +1415,31 @@
           <w:sz w:val="24"/>
           <w:szCs w:val="24"/>
         </w:rPr>
-        <w:t>RN0</w:t>
-      </w:r>
-      <w:r>
-        <w:rPr>
-          <w:b/>
-          <w:bCs/>
-          <w:sz w:val="24"/>
-          <w:szCs w:val="24"/>
-        </w:rPr>
-        <w:t>4</w:t>
-      </w:r>
-      <w:r>
-        <w:rPr>
-          <w:b/>
-          <w:bCs/>
-          <w:sz w:val="24"/>
-          <w:szCs w:val="24"/>
-        </w:rPr>
-        <w:t xml:space="preserve"> – </w:t>
-      </w:r>
-      <w:r>
-        <w:rPr>
-          <w:sz w:val="24"/>
-          <w:szCs w:val="24"/>
-        </w:rPr>
-        <w:t xml:space="preserve">O valor </w:t>
-      </w:r>
-      <w:r>
-        <w:rPr>
-          <w:sz w:val="24"/>
-          <w:szCs w:val="24"/>
-        </w:rPr>
-        <w:t>dos juros de cada</w:t>
-      </w:r>
-      <w:r>
-        <w:rPr>
-          <w:sz w:val="24"/>
-          <w:szCs w:val="24"/>
-        </w:rPr>
-        <w:t xml:space="preserve"> empréstimo deve ser maior </w:t>
-      </w:r>
-      <w:r>
-        <w:rPr>
-          <w:sz w:val="24"/>
-          <w:szCs w:val="24"/>
-        </w:rPr>
-        <w:t xml:space="preserve">ou igual a </w:t>
-      </w:r>
-      <w:r>
-        <w:rPr>
-          <w:sz w:val="24"/>
-          <w:szCs w:val="24"/>
-        </w:rPr>
-        <w:t>0.</w:t>
-      </w:r>
-    </w:p>
-    <w:p>
-      <w:pPr>
-        <w:rPr>
-          <w:sz w:val="24"/>
-          <w:szCs w:val="24"/>
-        </w:rPr>
-      </w:pPr>
-      <w:r>
-        <w:rPr>
-          <w:b/>
-          <w:bCs/>
-          <w:sz w:val="24"/>
-          <w:szCs w:val="24"/>
-        </w:rPr>
-        <w:t>RN0</w:t>
-      </w:r>
-      <w:r>
-        <w:rPr>
-          <w:b/>
-          <w:bCs/>
-          <w:sz w:val="24"/>
-          <w:szCs w:val="24"/>
-        </w:rPr>
-        <w:t xml:space="preserve">5 </w:t>
-      </w:r>
-      <w:r>
-        <w:rPr>
-          <w:b/>
-          <w:bCs/>
-          <w:sz w:val="24"/>
-          <w:szCs w:val="24"/>
-        </w:rPr>
-        <w:t xml:space="preserve">– </w:t>
+        <w:t xml:space="preserve">RN04 – </w:t>
+      </w:r>
+      <w:r>
+        <w:rPr>
+          <w:sz w:val="24"/>
+          <w:szCs w:val="24"/>
+        </w:rPr>
+        <w:t>O valor dos juros de cada empréstimo deve ser maior ou igual a 0.</w:t>
+      </w:r>
+    </w:p>
+    <w:p>
+      <w:pPr>
+        <w:rPr>
+          <w:sz w:val="24"/>
+          <w:szCs w:val="24"/>
+        </w:rPr>
+      </w:pPr>
+      <w:r>
+        <w:rPr>
+          <w:b/>
+          <w:bCs/>
+          <w:sz w:val="24"/>
+          <w:szCs w:val="24"/>
+        </w:rPr>
+        <w:t xml:space="preserve">RN05 – </w:t>
       </w:r>
       <w:r>
         <w:rPr>

</xml_diff>